<commit_message>
Corrected some aspects from Lap Report
</commit_message>
<xml_diff>
--- a/20-Abgabe02-Wolf-Schick-Strutz.docx
+++ b/20-Abgabe02-Wolf-Schick-Strutz.docx
@@ -7,7 +7,7 @@
         <w:pStyle w:val="berschrift1"/>
       </w:pPr>
       <w:r>
-        <w:t>Lab Report &lt;Template&gt;</w:t>
+        <w:t>Lab Report</w:t>
       </w:r>
     </w:p>
     <w:p>
@@ -19,15 +19,7 @@
       </w:r>
     </w:p>
     <w:p>
-      <w:pPr>
-        <w:rPr>
-          <w:lang w:val="en-GB"/>
-        </w:rPr>
-      </w:pPr>
-      <w:r>
-        <w:rPr>
-          <w:lang w:val="en-GB"/>
-        </w:rPr>
+      <w:r>
         <w:t>Dominik Schick</w:t>
       </w:r>
     </w:p>
@@ -90,198 +82,452 @@
         <w:t>Vorgehen</w:t>
       </w:r>
     </w:p>
+    <w:p/>
     <w:p>
       <w:r>
-        <w:t>STICHWORTE</w:t>
+        <w:t xml:space="preserve">Als erstes wurde das Repository erstellt und dabei wurde </w:t>
+      </w:r>
+      <w:r>
+        <w:t>beachtet,</w:t>
+      </w:r>
+      <w:r>
+        <w:t xml:space="preserve"> dass das Projektverzeichnis auch gleichzeitig das root Verzeichnis des Git</w:t>
+      </w:r>
+      <w:r>
+        <w:t>Hub</w:t>
+      </w:r>
+      <w:r>
+        <w:t xml:space="preserve"> Reposi</w:t>
+      </w:r>
+      <w:r>
+        <w:t>tory ist.</w:t>
+      </w:r>
+      <w:r>
+        <w:t xml:space="preserve"> Zusätzlich wurde das Repository auf öffentlich </w:t>
+      </w:r>
+      <w:r>
+        <w:t>gestellt,</w:t>
+      </w:r>
+      <w:r>
+        <w:t xml:space="preserve"> um den Lehrenden </w:t>
+      </w:r>
+      <w:r>
+        <w:t>Zugriff</w:t>
+      </w:r>
+      <w:r>
+        <w:t xml:space="preserve"> zu gewähren.</w:t>
+      </w:r>
+    </w:p>
+    <w:p>
+      <w:r>
+        <w:t>Dann wurden alle Gruppenteilnehmer auf das GitHub Repository eingeladen, um an dem Projekt teilnehmen zu können.</w:t>
+      </w:r>
+    </w:p>
+    <w:p>
+      <w:r>
+        <w:t>Um eine Übersicht über die anstehenden Aufgaben und deren Ablauf zu haben wurde im Konsens ein Plan für die Erstellung und Fertigung des Projekts erstellt. Dies inkludiert ein</w:t>
+      </w:r>
+      <w:r>
+        <w:t xml:space="preserve">e </w:t>
+      </w:r>
+      <w:r>
+        <w:t>Taskliste,</w:t>
+      </w:r>
+      <w:r>
+        <w:t xml:space="preserve"> um die Aufgaben Schritt für Schritt abarbeiten zu können und dies auch zu vermerken. Durch „abhaken“ der Tasks werden doppelte Arbeiten verhindert und man kann den Fortschritt des Projektes nachvollziehen. </w:t>
+      </w:r>
+      <w:r>
+        <w:t xml:space="preserve"> </w:t>
+      </w:r>
+      <w:r>
+        <w:t xml:space="preserve">Das alles wurde in einer </w:t>
+      </w:r>
+      <w:proofErr w:type="spellStart"/>
+      <w:r>
+        <w:t>ReadMe</w:t>
+      </w:r>
+      <w:proofErr w:type="spellEnd"/>
+      <w:r>
+        <w:t xml:space="preserve">-Datei abgespeichert und auf das GitHub Repository </w:t>
+      </w:r>
+      <w:proofErr w:type="spellStart"/>
+      <w:r>
+        <w:t>gepushed</w:t>
+      </w:r>
+      <w:proofErr w:type="spellEnd"/>
+      <w:r>
+        <w:t>.</w:t>
+      </w:r>
+      <w:r>
+        <w:t xml:space="preserve"> </w:t>
+      </w:r>
+    </w:p>
+    <w:p>
+      <w:r>
+        <w:t xml:space="preserve">Zusätzlich wurde auch </w:t>
+      </w:r>
+      <w:r>
+        <w:t>mithilfe eins Template</w:t>
+      </w:r>
+      <w:r>
+        <w:t xml:space="preserve"> ein </w:t>
+      </w:r>
+      <w:proofErr w:type="spellStart"/>
+      <w:r>
+        <w:t>Lap</w:t>
+      </w:r>
+      <w:proofErr w:type="spellEnd"/>
+      <w:r>
+        <w:t xml:space="preserve"> Report erstellt und auch auf das GitHub Repository </w:t>
+      </w:r>
+      <w:proofErr w:type="spellStart"/>
+      <w:r>
+        <w:t>gepushed</w:t>
+      </w:r>
+      <w:proofErr w:type="spellEnd"/>
+      <w:r>
+        <w:t xml:space="preserve"> der parallel während der Erstellung des Projekts von allen Gruppenteilnehmern ausgearbeitet wird um verlaufend die Entwicklung des Projekts nachvollziehen zu können.</w:t>
+      </w:r>
+      <w:r>
+        <w:t xml:space="preserve"> Der </w:t>
+      </w:r>
+      <w:proofErr w:type="spellStart"/>
+      <w:r>
+        <w:t>Lap</w:t>
+      </w:r>
+      <w:proofErr w:type="spellEnd"/>
+      <w:r>
+        <w:t xml:space="preserve"> Report enthält auch den Link zu den GitHub Repository. Auch wurden diverse Links, die zur Erstellung des Projektes hilfreich waren, als Quell</w:t>
+      </w:r>
+      <w:r>
+        <w:t>angaben hinzugefügt.</w:t>
+      </w:r>
+    </w:p>
+    <w:p>
+      <w:r>
+        <w:t>Um unnötige Files, durch Verwendung von diversen IDEs</w:t>
+      </w:r>
+      <w:r>
+        <w:t xml:space="preserve"> oder sonstigen </w:t>
+      </w:r>
+      <w:proofErr w:type="gramStart"/>
+      <w:r>
+        <w:t>Files</w:t>
+      </w:r>
+      <w:proofErr w:type="gramEnd"/>
+      <w:r>
+        <w:t xml:space="preserve"> die nicht in der Projektstruktur sichtbar sein sollen,</w:t>
+      </w:r>
+      <w:r>
+        <w:t xml:space="preserve"> zu verhindern</w:t>
+      </w:r>
+      <w:r>
+        <w:t>.</w:t>
+      </w:r>
+    </w:p>
+    <w:p>
+      <w:r>
+        <w:t>Um die Zusammenarbeit aller Gruppenmitglieder nachvollziehen zu können, ist es möglich, dies über die Commit-Messages zu tun.</w:t>
+      </w:r>
+    </w:p>
+    <w:p>
+      <w:r>
+        <w:t>Es wurden die vorgegebenen File Templates, die im GitHub Repository der Vorlesung veröffentlicht wurde, runtergeladen und in das Projekt eingebunden.</w:t>
+      </w:r>
+    </w:p>
+    <w:p>
+      <w:r>
+        <w:t>Gleich ersichtlich war das die gegebenen Files Fehler enthalten haben. Die Files wurden untersucht und</w:t>
+      </w:r>
+      <w:r>
+        <w:t xml:space="preserve"> es war sofort ersichtlich, dass nur eine File Fehler enthalten.</w:t>
+      </w:r>
+      <w:r>
+        <w:t xml:space="preserve"> </w:t>
+      </w:r>
+    </w:p>
+    <w:p>
+      <w:r>
+        <w:lastRenderedPageBreak/>
+        <w:t xml:space="preserve">Um die Fehler genauer zu analysieren wurden Tests angefertigt, die eine genaue Bestimmung ermöglichten. Dazu wurde die </w:t>
+      </w:r>
+      <w:proofErr w:type="spellStart"/>
+      <w:r>
+        <w:t>StringQueueTest</w:t>
+      </w:r>
+      <w:proofErr w:type="spellEnd"/>
+      <w:r>
+        <w:t xml:space="preserve"> Klasse mit mehreren Test Methoden erstellt. I</w:t>
+      </w:r>
+      <w:r>
+        <w:t xml:space="preserve">nsgesamt </w:t>
+      </w:r>
+      <w:r>
+        <w:t xml:space="preserve">wurden </w:t>
+      </w:r>
+      <w:r>
+        <w:t>drei Fehler gefunden.</w:t>
+      </w:r>
+      <w:r>
+        <w:t xml:space="preserve"> </w:t>
+      </w:r>
+    </w:p>
+    <w:p>
+      <w:r>
+        <w:t xml:space="preserve">Einer der Fehler, der aufgefallen </w:t>
+      </w:r>
+      <w:proofErr w:type="gramStart"/>
+      <w:r>
+        <w:t>ist</w:t>
+      </w:r>
+      <w:proofErr w:type="gramEnd"/>
+      <w:r>
+        <w:t xml:space="preserve"> war ein Klassiker. Der Parameter „</w:t>
+      </w:r>
+      <w:proofErr w:type="spellStart"/>
+      <w:r>
+        <w:t>maxsize</w:t>
+      </w:r>
+      <w:proofErr w:type="spellEnd"/>
+      <w:r>
+        <w:t xml:space="preserve">“ einer Methode wurde nicht, wie üblich, mit </w:t>
+      </w:r>
+      <w:proofErr w:type="spellStart"/>
+      <w:r>
+        <w:t>CamelCase</w:t>
+      </w:r>
+      <w:proofErr w:type="spellEnd"/>
+      <w:r>
+        <w:t xml:space="preserve"> geschrieben, und dadurch konnte die Methode auch nicht funktionieren.</w:t>
+      </w:r>
+    </w:p>
+    <w:p>
+      <w:r>
+        <w:t>Der zweite Fehler befand sich in der „</w:t>
+      </w:r>
+      <w:proofErr w:type="spellStart"/>
+      <w:r>
+        <w:t>poll</w:t>
+      </w:r>
+      <w:proofErr w:type="spellEnd"/>
+      <w:r>
+        <w:t xml:space="preserve">“ Methode. Diese Methode hat eine </w:t>
+      </w:r>
+      <w:proofErr w:type="spellStart"/>
+      <w:r>
+        <w:t>NullPointerException</w:t>
+      </w:r>
+      <w:proofErr w:type="spellEnd"/>
+      <w:r>
+        <w:t xml:space="preserve"> geworfen. Die Methode wurde angepasst sodass die gedachte Funktion auch durchführbar war.</w:t>
+      </w:r>
+    </w:p>
+    <w:p>
+      <w:r>
+        <w:t>Fehler drei wurde in der „</w:t>
+      </w:r>
+      <w:proofErr w:type="spellStart"/>
+      <w:r>
+        <w:t>remove</w:t>
+      </w:r>
+      <w:proofErr w:type="spellEnd"/>
+      <w:r>
+        <w:t xml:space="preserve">“ Methode ausfindig gemacht. Dem </w:t>
+      </w:r>
+      <w:proofErr w:type="spellStart"/>
+      <w:r>
+        <w:t>element</w:t>
+      </w:r>
+      <w:proofErr w:type="spellEnd"/>
+      <w:r>
+        <w:t xml:space="preserve"> wird immer ein „“ zugewiesen. Dadurch kann sie nie „null“ sein und die Abfrage wurde dadurch wirkungslos.</w:t>
+      </w:r>
+    </w:p>
+    <w:p>
+      <w:r>
+        <w:t xml:space="preserve">Im nächsten Schritt wurde die Test-Klasse für </w:t>
+      </w:r>
+      <w:proofErr w:type="spellStart"/>
+      <w:r>
+        <w:t>GenericQueueString</w:t>
+      </w:r>
+      <w:proofErr w:type="spellEnd"/>
+      <w:r>
+        <w:t xml:space="preserve"> erstellt. Diese enthält mehrere Testmethoden um die verschiedenen Fehlerquellen </w:t>
+      </w:r>
+      <w:proofErr w:type="spellStart"/>
+      <w:r>
+        <w:t>außzuschließen</w:t>
+      </w:r>
+      <w:proofErr w:type="spellEnd"/>
+      <w:r>
+        <w:t>.</w:t>
+      </w:r>
+    </w:p>
+    <w:p>
+      <w:r>
+        <w:t>Um dies zu ermöglichen wurde das IQ-Interface modifiziert, dass man die Strings als Objekte mitgeben konnte.</w:t>
       </w:r>
       <w:bookmarkStart w:id="0" w:name="_GoBack"/>
       <w:bookmarkEnd w:id="0"/>
     </w:p>
     <w:p>
       <w:r>
-        <w:t>Git Repo erstellt</w:t>
+        <w:t xml:space="preserve">Für die Kompensationsarbeit wurde eine </w:t>
+      </w:r>
+      <w:proofErr w:type="spellStart"/>
+      <w:r>
+        <w:t>GenericQueueIntTest</w:t>
+      </w:r>
+      <w:proofErr w:type="spellEnd"/>
+      <w:r>
+        <w:t xml:space="preserve">-Klasse implementiert. Die Klasse unterscheidet sich von der </w:t>
+      </w:r>
+      <w:proofErr w:type="spellStart"/>
+      <w:r>
+        <w:t>GenericQueueStringTest</w:t>
+      </w:r>
+      <w:proofErr w:type="spellEnd"/>
+      <w:r>
+        <w:t>-Klasse dadurch, dass sie Integer statt Strings behandelt.</w:t>
       </w:r>
     </w:p>
     <w:p>
       <w:r>
-        <w:t>Personen eingeladen</w:t>
+        <w:t xml:space="preserve">Um das arbeiten an verschiedenen Geräten mit verschiedenen Setups zu realisieren wurde die pom.xml </w:t>
+      </w:r>
+      <w:r>
+        <w:t>und deren Meta-Informationen (</w:t>
+      </w:r>
+      <w:proofErr w:type="spellStart"/>
+      <w:r>
+        <w:t>Dependencies</w:t>
+      </w:r>
+      <w:proofErr w:type="spellEnd"/>
+      <w:r>
+        <w:t xml:space="preserve"> und Plugins</w:t>
+      </w:r>
+      <w:r>
+        <w:t>)</w:t>
+      </w:r>
+      <w:r>
+        <w:t xml:space="preserve"> angepasst bzw. mussten </w:t>
+      </w:r>
+      <w:r>
+        <w:t>Teile davon</w:t>
+      </w:r>
+      <w:r>
+        <w:t xml:space="preserve"> eingefügt werden. </w:t>
       </w:r>
     </w:p>
     <w:p>
       <w:r>
-        <w:t>Git im rootverzeichniss initialisiert</w:t>
+        <w:t xml:space="preserve">Die Targets clean, </w:t>
+      </w:r>
+      <w:proofErr w:type="spellStart"/>
+      <w:r>
+        <w:t>validate</w:t>
+      </w:r>
+      <w:proofErr w:type="spellEnd"/>
+      <w:r>
+        <w:t xml:space="preserve">, </w:t>
+      </w:r>
+      <w:proofErr w:type="spellStart"/>
+      <w:r>
+        <w:t>compile</w:t>
+      </w:r>
+      <w:proofErr w:type="spellEnd"/>
+      <w:r>
+        <w:t xml:space="preserve">, </w:t>
+      </w:r>
+      <w:proofErr w:type="spellStart"/>
+      <w:r>
+        <w:t>test</w:t>
+      </w:r>
+      <w:proofErr w:type="spellEnd"/>
+      <w:r>
+        <w:t xml:space="preserve">, und </w:t>
+      </w:r>
+      <w:proofErr w:type="spellStart"/>
+      <w:r>
+        <w:t>site</w:t>
+      </w:r>
+      <w:proofErr w:type="spellEnd"/>
+      <w:r>
+        <w:t xml:space="preserve"> wurden lauffähig gemach</w:t>
+      </w:r>
+      <w:r>
+        <w:t>t. Diese lassen sich ohne Fehlermeldungen oder Warnungen durchführen.</w:t>
       </w:r>
     </w:p>
     <w:p>
       <w:r>
-        <w:t>Lapreport template gepusht</w:t>
+        <w:t xml:space="preserve">Außerdem wurde während der Implementierung laufend die </w:t>
+      </w:r>
+      <w:proofErr w:type="spellStart"/>
+      <w:r>
+        <w:t>JavaDoc</w:t>
+      </w:r>
+      <w:proofErr w:type="spellEnd"/>
+      <w:r>
+        <w:t xml:space="preserve"> Kommentare an den Methoden hinzugefügt.</w:t>
       </w:r>
     </w:p>
     <w:p>
-      <w:r>
-        <w:t>.gitignore erstellt, konfiguriert und gepusht</w:t>
+      <w:pPr>
+        <w:pStyle w:val="berschrift2"/>
+      </w:pPr>
+      <w:r>
+        <w:t>Bild Automatisierung</w:t>
+      </w:r>
+    </w:p>
+    <w:p/>
+    <w:p>
+      <w:pPr>
+        <w:pStyle w:val="berschrift2"/>
+      </w:pPr>
+      <w:r>
+        <w:t>Test Automatisierung</w:t>
+      </w:r>
+    </w:p>
+    <w:p/>
+    <w:p>
+      <w:pPr>
+        <w:pStyle w:val="berschrift2"/>
+      </w:pPr>
+      <w:r>
+        <w:t>Standard Projektstruktur</w:t>
+      </w:r>
+    </w:p>
+    <w:p/>
+    <w:p>
+      <w:pPr>
+        <w:pStyle w:val="berschrift2"/>
+      </w:pPr>
+      <w:r>
+        <w:t>Technische Dokumentation</w:t>
       </w:r>
     </w:p>
     <w:p>
-      <w:r>
-        <w:t>Queue template so wie von der vo repo erstellt</w:t>
+      <w:pPr>
+        <w:pStyle w:val="berschrift2"/>
+      </w:pPr>
+      <w:r>
+        <w:t>Software Entwicklungsprojekt</w:t>
       </w:r>
     </w:p>
+    <w:p/>
     <w:p>
-      <w:r>
-        <w:t>ReadMe erstellt und die ersten vier tasks erledigt</w:t>
+      <w:pPr>
+        <w:pStyle w:val="berschrift2"/>
+      </w:pPr>
+      <w:r>
+        <w:t>Durchschnittlicher Arbeitstag</w:t>
       </w:r>
     </w:p>
-    <w:p>
-      <w:r>
-        <w:t>Lap Report ergänzt</w:t>
-      </w:r>
-    </w:p>
-    <w:p>
-      <w:r>
-        <w:t>StringQueue auf erros untersuchen</w:t>
-      </w:r>
-    </w:p>
-    <w:p>
-      <w:r>
-        <w:t>Testklasse schreiben; StringQueueTest</w:t>
-      </w:r>
-    </w:p>
-    <w:p>
-      <w:r>
-        <w:t>Fehler 1:maxSize mit kleinem „s“, parameter</w:t>
-      </w:r>
-      <w:r>
-        <w:t xml:space="preserve"> ohne CamelCase</w:t>
-      </w:r>
-    </w:p>
-    <w:p>
-      <w:r>
-        <w:t>Fehler 2: poll: angepasst, nullpointerexception und return null implementiert</w:t>
-      </w:r>
-    </w:p>
-    <w:p>
-      <w:r>
-        <w:t xml:space="preserve">Fehler 3: remove: </w:t>
-      </w:r>
-      <w:r>
-        <w:t>element wird „“ zugewiesen und wird niemals null sein.</w:t>
-      </w:r>
-    </w:p>
-    <w:p>
-      <w:r>
-        <w:t>Test für Generic erstellt, Strings als objekte behandelt</w:t>
-      </w:r>
-    </w:p>
-    <w:p>
-      <w:r>
-        <w:t>Keine fehler gefunden.</w:t>
-      </w:r>
-    </w:p>
-    <w:p>
-      <w:r>
-        <w:t xml:space="preserve">Generic Interface implementation </w:t>
-      </w:r>
-      <w:r>
-        <w:t xml:space="preserve">mit </w:t>
-      </w:r>
-      <w:r>
-        <w:t xml:space="preserve">IQ(interface): &lt;T&gt; </w:t>
-      </w:r>
-      <w:r>
-        <w:t xml:space="preserve"> IQ angepasst auf object statt string</w:t>
-      </w:r>
-    </w:p>
-    <w:p>
-      <w:r>
-        <w:t>Für kompensation, GEneric Q Test erstellt mit integer statt strings, sonnst gleich getestet</w:t>
-      </w:r>
-    </w:p>
-    <w:p>
-      <w:r>
-        <w:t xml:space="preserve">Pom.xml angepasst, dependecys </w:t>
-      </w:r>
-      <w:r>
-        <w:t>eingefügt/angepasst, plugins eingefügt</w:t>
-      </w:r>
-      <w:r>
-        <w:t>/angepasst</w:t>
-      </w:r>
-    </w:p>
-    <w:p>
-      <w:pPr>
-        <w:rPr>
-          <w:lang w:val="en-GB"/>
-        </w:rPr>
-      </w:pPr>
-      <w:r>
-        <w:rPr>
-          <w:lang w:val="en-GB"/>
-        </w:rPr>
-        <w:t>Claen validate, compile test</w:t>
-      </w:r>
-      <w:r>
-        <w:rPr>
-          <w:lang w:val="en-GB"/>
-        </w:rPr>
-        <w:t xml:space="preserve"> erledigt</w:t>
-      </w:r>
-    </w:p>
-    <w:p>
-      <w:pPr>
-        <w:rPr>
-          <w:lang w:val="en-GB"/>
-        </w:rPr>
-      </w:pPr>
-      <w:r>
-        <w:rPr>
-          <w:lang w:val="en-GB"/>
-        </w:rPr>
-        <w:lastRenderedPageBreak/>
-        <w:t xml:space="preserve">Javadoc für alle klassen </w:t>
-      </w:r>
-    </w:p>
-    <w:p>
-      <w:pPr>
-        <w:rPr>
-          <w:lang w:val="en-GB"/>
-        </w:rPr>
-      </w:pPr>
-    </w:p>
-    <w:p>
-      <w:pPr>
-        <w:rPr>
-          <w:lang w:val="en-GB"/>
-        </w:rPr>
-      </w:pPr>
-      <w:r>
-        <w:rPr>
-          <w:lang w:val="en-GB"/>
-        </w:rPr>
-        <w:t>___________________________________________________________</w:t>
-      </w:r>
-    </w:p>
-    <w:p>
-      <w:pPr>
-        <w:rPr>
-          <w:lang w:val="en-GB"/>
-        </w:rPr>
-      </w:pPr>
-    </w:p>
-    <w:p>
-      <w:pPr>
-        <w:rPr>
-          <w:lang w:val="en-GB"/>
-        </w:rPr>
-      </w:pPr>
-    </w:p>
-    <w:p>
-      <w:pPr>
-        <w:rPr>
-          <w:lang w:val="en-GB"/>
-        </w:rPr>
-      </w:pPr>
-    </w:p>
+    <w:p/>
+    <w:p/>
+    <w:p/>
     <w:p>
       <w:pPr>
         <w:pStyle w:val="berschrift2"/>
@@ -343,151 +589,6 @@
     <w:p>
       <w:r>
         <w:t>https://www.youtube.com/watch?v=IYRYbPR5Gek</w:t>
-      </w:r>
-    </w:p>
-    <w:p/>
-    <w:p>
-      <w:pPr>
-        <w:pStyle w:val="IntensivesZitat"/>
-      </w:pPr>
-      <w:r>
-        <w:t>Adaptieren Sie das Template für Ihre Bedürfnisse</w:t>
-      </w:r>
-      <w:r>
-        <w:t>.</w:t>
-      </w:r>
-      <w:r>
-        <w:br/>
-        <w:t>B</w:t>
-      </w:r>
-      <w:r>
-        <w:t>eachten Sie dabei folgende Angaben.</w:t>
-      </w:r>
-    </w:p>
-    <w:p>
-      <w:pPr>
-        <w:pStyle w:val="TODO"/>
-      </w:pPr>
-      <w:r>
-        <w:t>Entfernen Sie diese Checkliste</w:t>
-      </w:r>
-    </w:p>
-    <w:p>
-      <w:pPr>
-        <w:pStyle w:val="TODO"/>
-      </w:pPr>
-      <w:r>
-        <w:t>Verwenden Sie folgendes Schema zum Speichern Ihres Lab Reports</w:t>
-      </w:r>
-      <w:r>
-        <w:br/>
-        <w:t>&lt;</w:t>
-      </w:r>
-      <w:r>
-        <w:rPr>
-          <w:color w:val="FF0000"/>
-        </w:rPr>
-        <w:t>JAHR</w:t>
-      </w:r>
-      <w:r>
-        <w:t>&gt;-Abgabe&lt;</w:t>
-      </w:r>
-      <w:r>
-        <w:rPr>
-          <w:color w:val="FF0000"/>
-        </w:rPr>
-        <w:t>Nr</w:t>
-      </w:r>
-      <w:r>
-        <w:t>&gt;-</w:t>
-      </w:r>
-      <w:r>
-        <w:t>&lt;</w:t>
-      </w:r>
-      <w:r>
-        <w:rPr>
-          <w:color w:val="FF0000"/>
-        </w:rPr>
-        <w:t>Nachname1</w:t>
-      </w:r>
-      <w:r>
-        <w:t>&gt;</w:t>
-      </w:r>
-      <w:r>
-        <w:t>-</w:t>
-      </w:r>
-      <w:r>
-        <w:t>&lt;</w:t>
-      </w:r>
-      <w:r>
-        <w:rPr>
-          <w:color w:val="FF0000"/>
-        </w:rPr>
-        <w:t>Nachname2</w:t>
-      </w:r>
-      <w:r>
-        <w:t>&gt;</w:t>
-      </w:r>
-      <w:r>
-        <w:t>.pdf</w:t>
-      </w:r>
-      <w:r>
-        <w:br/>
-      </w:r>
-      <w:r>
-        <w:rPr>
-          <w:b/>
-        </w:rPr>
-        <w:t>zB</w:t>
-      </w:r>
-      <w:r>
-        <w:rPr>
-          <w:b/>
-        </w:rPr>
-        <w:t>:</w:t>
-      </w:r>
-      <w:r>
-        <w:rPr>
-          <w:b/>
-        </w:rPr>
-        <w:t xml:space="preserve"> 19-Abgabe01-Ulm-Hofer.pdf</w:t>
-      </w:r>
-    </w:p>
-    <w:p>
-      <w:pPr>
-        <w:pStyle w:val="TODO"/>
-      </w:pPr>
-      <w:r>
-        <w:t xml:space="preserve">Verwenden Sie </w:t>
-      </w:r>
-      <w:r>
-        <w:t>dieselbe</w:t>
-      </w:r>
-      <w:r>
-        <w:t xml:space="preserve"> Namenskonvention für Ihre Abgaben bzw. das Repository</w:t>
-      </w:r>
-      <w:r>
-        <w:br/>
-        <w:t xml:space="preserve">zB: </w:t>
-      </w:r>
-      <w:hyperlink w:history="1">
-        <w:r>
-          <w:rPr>
-            <w:rStyle w:val="Hyperlink"/>
-          </w:rPr>
-          <w:t>https://&lt;url-git-server&gt;/19-Abgabe01-Ulm-Hofer/</w:t>
-        </w:r>
-      </w:hyperlink>
-    </w:p>
-    <w:p>
-      <w:pPr>
-        <w:pStyle w:val="TODO"/>
-      </w:pPr>
-      <w:r>
-        <w:t xml:space="preserve">Min. 1 A4 </w:t>
-      </w:r>
-      <w:r>
-        <w:t>für das jeweilige Kapitel in der Lehrveranstaltung, Dokumentieren Sie in einem sinnvollen Maß sodass Sie und StudienkollegInnen Ihre Dokumentation nachvollziehen können!</w:t>
       </w:r>
     </w:p>
     <w:sectPr>
@@ -910,35 +1011,35 @@
         <v:path o:extrusionok="f" gradientshapeok="t" o:connecttype="rect"/>
         <o:lock v:ext="edit" aspectratio="t"/>
       </v:shapetype>
-      <v:shape id="_x0000_i1101" type="#_x0000_t75" style="width:469.9pt;height:453.75pt" o:bullet="t">
+      <v:shape id="_x0000_i1121" type="#_x0000_t75" style="width:469.9pt;height:453.75pt" o:bullet="t">
         <v:imagedata r:id="rId1" o:title="attention_PNG53[1]"/>
       </v:shape>
     </w:pict>
   </w:numPicBullet>
   <w:numPicBullet w:numPicBulletId="1">
     <w:pict>
-      <v:shape id="_x0000_i1102" type="#_x0000_t75" style="width:471pt;height:412.5pt" o:bullet="t">
+      <v:shape id="_x0000_i1122" type="#_x0000_t75" style="width:471pt;height:412.5pt" o:bullet="t">
         <v:imagedata r:id="rId2" o:title="628px-Achtung-yellow"/>
       </v:shape>
     </w:pict>
   </w:numPicBullet>
   <w:numPicBullet w:numPicBulletId="2">
     <w:pict>
-      <v:shape id="_x0000_i1103" type="#_x0000_t75" style="width:470pt;height:470pt" o:bullet="t">
+      <v:shape id="_x0000_i1123" type="#_x0000_t75" style="width:470pt;height:470pt" o:bullet="t">
         <v:imagedata r:id="rId3" o:title="Info_icon-72a7cf"/>
       </v:shape>
     </w:pict>
   </w:numPicBullet>
   <w:numPicBullet w:numPicBulletId="3">
     <w:pict>
-      <v:shape id="_x0000_i1104" type="#_x0000_t75" style="width:470pt;height:470pt" o:bullet="t">
+      <v:shape id="_x0000_i1124" type="#_x0000_t75" style="width:470pt;height:470pt" o:bullet="t">
         <v:imagedata r:id="rId4" o:title="Info_Sign"/>
       </v:shape>
     </w:pict>
   </w:numPicBullet>
   <w:numPicBullet w:numPicBulletId="4">
     <w:pict>
-      <v:shape id="_x0000_i1105" type="#_x0000_t75" style="width:470pt;height:470pt" o:bullet="t">
+      <v:shape id="_x0000_i1125" type="#_x0000_t75" style="width:470pt;height:470pt" o:bullet="t">
         <v:imagedata r:id="rId5" o:title="Info_i_blue"/>
       </v:shape>
     </w:pict>
@@ -3075,6 +3176,7 @@
     <w:lsdException w:name="HTML Sample" w:semiHidden="1" w:unhideWhenUsed="1"/>
     <w:lsdException w:name="HTML Typewriter" w:semiHidden="1" w:unhideWhenUsed="1"/>
     <w:lsdException w:name="HTML Variable" w:semiHidden="1" w:unhideWhenUsed="1"/>
+    <w:lsdException w:name="Normal Table" w:semiHidden="1" w:unhideWhenUsed="1"/>
     <w:lsdException w:name="annotation subject" w:semiHidden="1" w:unhideWhenUsed="1"/>
     <w:lsdException w:name="No List" w:semiHidden="1" w:unhideWhenUsed="1"/>
     <w:lsdException w:name="Outline List 1" w:semiHidden="1" w:unhideWhenUsed="1"/>
@@ -3121,8 +3223,10 @@
     <w:lsdException w:name="Table Subtle 2" w:semiHidden="1" w:unhideWhenUsed="1"/>
     <w:lsdException w:name="Table Web 1" w:semiHidden="1" w:unhideWhenUsed="1"/>
     <w:lsdException w:name="Table Web 2" w:semiHidden="1" w:unhideWhenUsed="1"/>
+    <w:lsdException w:name="Table Web 3" w:semiHidden="1" w:unhideWhenUsed="1"/>
     <w:lsdException w:name="Balloon Text" w:semiHidden="1" w:unhideWhenUsed="1"/>
     <w:lsdException w:name="Table Grid" w:uiPriority="59"/>
+    <w:lsdException w:name="Table Theme" w:semiHidden="1" w:unhideWhenUsed="1"/>
     <w:lsdException w:name="Placeholder Text" w:semiHidden="1"/>
     <w:lsdException w:name="No Spacing" w:uiPriority="1" w:qFormat="1"/>
     <w:lsdException w:name="Light Shading" w:uiPriority="60"/>
@@ -4479,7 +4583,7 @@
 </file>
 
 <file path=customXml/itemProps1.xml><?xml version="1.0" encoding="utf-8"?>
-<ds:datastoreItem xmlns:ds="http://schemas.openxmlformats.org/officeDocument/2006/customXml" ds:itemID="{AB558CDB-BE7A-4976-993A-6B00E34FD59C}">
+<ds:datastoreItem xmlns:ds="http://schemas.openxmlformats.org/officeDocument/2006/customXml" ds:itemID="{C1D3AA25-726E-4788-9BA4-BE57FC09FFEA}">
   <ds:schemaRefs>
     <ds:schemaRef ds:uri="http://schemas.openxmlformats.org/officeDocument/2006/bibliography"/>
   </ds:schemaRefs>

</xml_diff>

<commit_message>
Finished lab report and readme - assignment finished
</commit_message>
<xml_diff>
--- a/20-Abgabe02-Wolf-Schick-Strutz.docx
+++ b/20-Abgabe02-Wolf-Schick-Strutz.docx
@@ -24,22 +24,8 @@
       </w:r>
     </w:p>
     <w:p>
-      <w:pPr>
-        <w:rPr>
-          <w:lang w:val="en-GB"/>
-        </w:rPr>
-      </w:pPr>
-      <w:r>
-        <w:rPr>
-          <w:lang w:val="en-GB"/>
-        </w:rPr>
-        <w:t xml:space="preserve">Thomas </w:t>
-      </w:r>
-      <w:r>
-        <w:rPr>
-          <w:lang w:val="en-GB"/>
-        </w:rPr>
-        <w:t>Strutz</w:t>
+      <w:r>
+        <w:t>Thomas Strutz</w:t>
       </w:r>
     </w:p>
     <w:p>
@@ -368,161 +354,144 @@
       <w:r>
         <w:t>Um dies zu ermöglichen wurde das IQ-Interface modifiziert, dass man die Strings als Objekte mitgeben konnte.</w:t>
       </w:r>
+    </w:p>
+    <w:p>
+      <w:r>
+        <w:t xml:space="preserve">Für die Kompensationsarbeit wurde eine </w:t>
+      </w:r>
+      <w:proofErr w:type="spellStart"/>
+      <w:r>
+        <w:t>GenericQueueIntTest</w:t>
+      </w:r>
+      <w:proofErr w:type="spellEnd"/>
+      <w:r>
+        <w:t xml:space="preserve">-Klasse implementiert. Die Klasse unterscheidet sich von der </w:t>
+      </w:r>
+      <w:proofErr w:type="spellStart"/>
+      <w:r>
+        <w:t>GenericQueueStringTest</w:t>
+      </w:r>
+      <w:proofErr w:type="spellEnd"/>
+      <w:r>
+        <w:t>-Klasse dadurch, dass sie Integer statt Strings behandelt.</w:t>
+      </w:r>
+    </w:p>
+    <w:p>
+      <w:r>
+        <w:t xml:space="preserve">Um das arbeiten an verschiedenen Geräten mit verschiedenen Setups zu realisieren wurde die pom.xml </w:t>
+      </w:r>
+      <w:r>
+        <w:t>und deren Meta-Informationen (</w:t>
+      </w:r>
+      <w:proofErr w:type="spellStart"/>
+      <w:r>
+        <w:t>Dependencies</w:t>
+      </w:r>
+      <w:proofErr w:type="spellEnd"/>
+      <w:r>
+        <w:t xml:space="preserve"> und Plugins</w:t>
+      </w:r>
+      <w:r>
+        <w:t>)</w:t>
+      </w:r>
+      <w:r>
+        <w:t xml:space="preserve"> angepasst bzw. mussten </w:t>
+      </w:r>
+      <w:r>
+        <w:t>Teile davon</w:t>
+      </w:r>
+      <w:r>
+        <w:t xml:space="preserve"> eingefügt werden. </w:t>
+      </w:r>
+    </w:p>
+    <w:p>
+      <w:r>
+        <w:t xml:space="preserve">Die Targets clean, </w:t>
+      </w:r>
+      <w:proofErr w:type="spellStart"/>
+      <w:r>
+        <w:t>validate</w:t>
+      </w:r>
+      <w:proofErr w:type="spellEnd"/>
+      <w:r>
+        <w:t xml:space="preserve">, </w:t>
+      </w:r>
+      <w:proofErr w:type="spellStart"/>
+      <w:r>
+        <w:t>compile</w:t>
+      </w:r>
+      <w:proofErr w:type="spellEnd"/>
+      <w:r>
+        <w:t xml:space="preserve">, </w:t>
+      </w:r>
+      <w:proofErr w:type="spellStart"/>
+      <w:r>
+        <w:t>test</w:t>
+      </w:r>
+      <w:proofErr w:type="spellEnd"/>
+      <w:r>
+        <w:t xml:space="preserve">, und </w:t>
+      </w:r>
+      <w:proofErr w:type="spellStart"/>
+      <w:r>
+        <w:t>site</w:t>
+      </w:r>
+      <w:proofErr w:type="spellEnd"/>
+      <w:r>
+        <w:t xml:space="preserve"> wurden lauffähig gemach</w:t>
+      </w:r>
+      <w:r>
+        <w:t>t. Diese lassen sich ohne Fehlermeldungen oder Warnungen durchführen.</w:t>
+      </w:r>
+      <w:r>
+        <w:t xml:space="preserve"> Einzige Ausnahme ist hier </w:t>
+      </w:r>
+      <w:proofErr w:type="spellStart"/>
+      <w:r>
+        <w:t>site</w:t>
+      </w:r>
+      <w:proofErr w:type="spellEnd"/>
+      <w:r>
+        <w:t xml:space="preserve">. Die </w:t>
+      </w:r>
+      <w:proofErr w:type="spellStart"/>
+      <w:r>
+        <w:t>site</w:t>
+      </w:r>
+      <w:proofErr w:type="spellEnd"/>
+      <w:r>
+        <w:t xml:space="preserve"> wird ohne Probleme generiert, jedoch taucht bei uns ein </w:t>
+      </w:r>
+      <w:proofErr w:type="spellStart"/>
+      <w:r>
+        <w:t>error</w:t>
+      </w:r>
+      <w:proofErr w:type="spellEnd"/>
+      <w:r>
+        <w:t xml:space="preserve"> auf den wir weder durch externe Hilfe noch </w:t>
+      </w:r>
+      <w:proofErr w:type="spellStart"/>
+      <w:r>
+        <w:t>google</w:t>
+      </w:r>
+      <w:proofErr w:type="spellEnd"/>
+      <w:r>
+        <w:t xml:space="preserve"> entfernen konnten.</w:t>
+      </w:r>
       <w:bookmarkStart w:id="0" w:name="_GoBack"/>
       <w:bookmarkEnd w:id="0"/>
     </w:p>
     <w:p>
       <w:r>
-        <w:t xml:space="preserve">Für die Kompensationsarbeit wurde eine </w:t>
+        <w:t xml:space="preserve">Außerdem wurde während der Implementierung laufend die </w:t>
       </w:r>
       <w:proofErr w:type="spellStart"/>
       <w:r>
-        <w:t>GenericQueueIntTest</w:t>
+        <w:t>JavaDoc</w:t>
       </w:r>
       <w:proofErr w:type="spellEnd"/>
       <w:r>
-        <w:t xml:space="preserve">-Klasse implementiert. Die Klasse unterscheidet sich von der </w:t>
-      </w:r>
-      <w:proofErr w:type="spellStart"/>
-      <w:r>
-        <w:t>GenericQueueStringTest</w:t>
-      </w:r>
-      <w:proofErr w:type="spellEnd"/>
-      <w:r>
-        <w:t>-Klasse dadurch, dass sie Integer statt Strings behandelt.</w:t>
-      </w:r>
-    </w:p>
-    <w:p>
-      <w:r>
-        <w:t xml:space="preserve">Um das arbeiten an verschiedenen Geräten mit verschiedenen Setups zu realisieren wurde die pom.xml </w:t>
-      </w:r>
-      <w:r>
-        <w:t>und deren Meta-Informationen (</w:t>
-      </w:r>
-      <w:proofErr w:type="spellStart"/>
-      <w:r>
-        <w:t>Dependencies</w:t>
-      </w:r>
-      <w:proofErr w:type="spellEnd"/>
-      <w:r>
-        <w:t xml:space="preserve"> und Plugins</w:t>
-      </w:r>
-      <w:r>
-        <w:t>)</w:t>
-      </w:r>
-      <w:r>
-        <w:t xml:space="preserve"> angepasst bzw. mussten </w:t>
-      </w:r>
-      <w:r>
-        <w:t>Teile davon</w:t>
-      </w:r>
-      <w:r>
-        <w:t xml:space="preserve"> eingefügt werden. </w:t>
-      </w:r>
-    </w:p>
-    <w:p>
-      <w:r>
-        <w:t xml:space="preserve">Die Targets clean, </w:t>
-      </w:r>
-      <w:proofErr w:type="spellStart"/>
-      <w:r>
-        <w:t>validate</w:t>
-      </w:r>
-      <w:proofErr w:type="spellEnd"/>
-      <w:r>
-        <w:t xml:space="preserve">, </w:t>
-      </w:r>
-      <w:proofErr w:type="spellStart"/>
-      <w:r>
-        <w:t>compile</w:t>
-      </w:r>
-      <w:proofErr w:type="spellEnd"/>
-      <w:r>
-        <w:t xml:space="preserve">, </w:t>
-      </w:r>
-      <w:proofErr w:type="spellStart"/>
-      <w:r>
-        <w:t>test</w:t>
-      </w:r>
-      <w:proofErr w:type="spellEnd"/>
-      <w:r>
-        <w:t xml:space="preserve">, und </w:t>
-      </w:r>
-      <w:proofErr w:type="spellStart"/>
-      <w:r>
-        <w:t>site</w:t>
-      </w:r>
-      <w:proofErr w:type="spellEnd"/>
-      <w:r>
-        <w:t xml:space="preserve"> wurden lauffähig gemach</w:t>
-      </w:r>
-      <w:r>
-        <w:t>t. Diese lassen sich ohne Fehlermeldungen oder Warnungen durchführen.</w:t>
-      </w:r>
-    </w:p>
-    <w:p>
-      <w:r>
-        <w:t xml:space="preserve">Außerdem wurde während der Implementierung laufend die </w:t>
-      </w:r>
-      <w:proofErr w:type="spellStart"/>
-      <w:r>
-        <w:t>JavaDoc</w:t>
-      </w:r>
-      <w:proofErr w:type="spellEnd"/>
-      <w:r>
         <w:t xml:space="preserve"> Kommentare an den Methoden hinzugefügt.</w:t>
-      </w:r>
-    </w:p>
-    <w:p>
-      <w:pPr>
-        <w:pStyle w:val="berschrift2"/>
-      </w:pPr>
-      <w:r>
-        <w:t>Bild Automatisierung</w:t>
-      </w:r>
-    </w:p>
-    <w:p/>
-    <w:p>
-      <w:pPr>
-        <w:pStyle w:val="berschrift2"/>
-      </w:pPr>
-      <w:r>
-        <w:t>Test Automatisierung</w:t>
-      </w:r>
-    </w:p>
-    <w:p/>
-    <w:p>
-      <w:pPr>
-        <w:pStyle w:val="berschrift2"/>
-      </w:pPr>
-      <w:r>
-        <w:t>Standard Projektstruktur</w:t>
-      </w:r>
-    </w:p>
-    <w:p/>
-    <w:p>
-      <w:pPr>
-        <w:pStyle w:val="berschrift2"/>
-      </w:pPr>
-      <w:r>
-        <w:t>Technische Dokumentation</w:t>
-      </w:r>
-    </w:p>
-    <w:p>
-      <w:pPr>
-        <w:pStyle w:val="berschrift2"/>
-      </w:pPr>
-      <w:r>
-        <w:t>Software Entwicklungsprojekt</w:t>
-      </w:r>
-    </w:p>
-    <w:p/>
-    <w:p>
-      <w:pPr>
-        <w:pStyle w:val="berschrift2"/>
-      </w:pPr>
-      <w:r>
-        <w:t>Durchschnittlicher Arbeitstag</w:t>
       </w:r>
     </w:p>
     <w:p/>
@@ -1011,35 +980,35 @@
         <v:path o:extrusionok="f" gradientshapeok="t" o:connecttype="rect"/>
         <o:lock v:ext="edit" aspectratio="t"/>
       </v:shapetype>
-      <v:shape id="_x0000_i1121" type="#_x0000_t75" style="width:469.9pt;height:453.75pt" o:bullet="t">
+      <v:shape id="_x0000_i1031" type="#_x0000_t75" style="width:469.9pt;height:453.75pt" o:bullet="t">
         <v:imagedata r:id="rId1" o:title="attention_PNG53[1]"/>
       </v:shape>
     </w:pict>
   </w:numPicBullet>
   <w:numPicBullet w:numPicBulletId="1">
     <w:pict>
-      <v:shape id="_x0000_i1122" type="#_x0000_t75" style="width:471pt;height:412.5pt" o:bullet="t">
+      <v:shape id="_x0000_i1032" type="#_x0000_t75" style="width:471pt;height:412.5pt" o:bullet="t">
         <v:imagedata r:id="rId2" o:title="628px-Achtung-yellow"/>
       </v:shape>
     </w:pict>
   </w:numPicBullet>
   <w:numPicBullet w:numPicBulletId="2">
     <w:pict>
-      <v:shape id="_x0000_i1123" type="#_x0000_t75" style="width:470pt;height:470pt" o:bullet="t">
+      <v:shape id="_x0000_i1033" type="#_x0000_t75" style="width:470pt;height:470pt" o:bullet="t">
         <v:imagedata r:id="rId3" o:title="Info_icon-72a7cf"/>
       </v:shape>
     </w:pict>
   </w:numPicBullet>
   <w:numPicBullet w:numPicBulletId="3">
     <w:pict>
-      <v:shape id="_x0000_i1124" type="#_x0000_t75" style="width:470pt;height:470pt" o:bullet="t">
+      <v:shape id="_x0000_i1034" type="#_x0000_t75" style="width:470pt;height:470pt" o:bullet="t">
         <v:imagedata r:id="rId4" o:title="Info_Sign"/>
       </v:shape>
     </w:pict>
   </w:numPicBullet>
   <w:numPicBullet w:numPicBulletId="4">
     <w:pict>
-      <v:shape id="_x0000_i1125" type="#_x0000_t75" style="width:470pt;height:470pt" o:bullet="t">
+      <v:shape id="_x0000_i1035" type="#_x0000_t75" style="width:470pt;height:470pt" o:bullet="t">
         <v:imagedata r:id="rId5" o:title="Info_i_blue"/>
       </v:shape>
     </w:pict>
@@ -4583,7 +4552,7 @@
 </file>
 
 <file path=customXml/itemProps1.xml><?xml version="1.0" encoding="utf-8"?>
-<ds:datastoreItem xmlns:ds="http://schemas.openxmlformats.org/officeDocument/2006/customXml" ds:itemID="{C1D3AA25-726E-4788-9BA4-BE57FC09FFEA}">
+<ds:datastoreItem xmlns:ds="http://schemas.openxmlformats.org/officeDocument/2006/customXml" ds:itemID="{685671C9-2B51-4ABA-B6FD-E9F409D51FC6}">
   <ds:schemaRefs>
     <ds:schemaRef ds:uri="http://schemas.openxmlformats.org/officeDocument/2006/bibliography"/>
   </ds:schemaRefs>

</xml_diff>